<commit_message>
chapter9 passport has been updated
</commit_message>
<xml_diff>
--- a/Chapters/Chapter08_02.docx
+++ b/Chapters/Chapter08_02.docx
@@ -5110,18 +5110,383 @@
     </w:p>
     <w:p>
       <w:pPr>
+        <w:widowControl/>
+        <w:shd w:val="clear" w:color="auto" w:fill="1E1E1E"/>
+        <w:wordWrap/>
+        <w:autoSpaceDE/>
+        <w:autoSpaceDN/>
+        <w:spacing w:after="0" w:line="285" w:lineRule="atLeast"/>
+        <w:ind w:leftChars="600" w:left="1200"/>
+        <w:jc w:val="left"/>
+        <w:rPr>
+          <w:rFonts w:ascii="D2Coding" w:eastAsia="D2Coding" w:hAnsi="D2Coding" w:cs="굴림"/>
+          <w:color w:val="D4D4D4"/>
+          <w:kern w:val="0"/>
+          <w:sz w:val="21"/>
+          <w:szCs w:val="21"/>
+        </w:rPr>
+      </w:pPr>
+      <w:proofErr w:type="spellStart"/>
+      <w:r>
+        <w:rPr>
+          <w:rFonts w:ascii="D2Coding" w:eastAsia="D2Coding" w:hAnsi="D2Coding" w:cs="굴림" w:hint="eastAsia"/>
+          <w:color w:val="569CD6"/>
+          <w:kern w:val="0"/>
+          <w:sz w:val="21"/>
+          <w:szCs w:val="21"/>
+        </w:rPr>
+        <w:t>div</w:t>
+      </w:r>
+      <w:r>
+        <w:rPr>
+          <w:rFonts w:ascii="D2Coding" w:eastAsia="D2Coding" w:hAnsi="D2Coding" w:cs="굴림" w:hint="eastAsia"/>
+          <w:color w:val="9CDCFE"/>
+          <w:kern w:val="0"/>
+          <w:sz w:val="21"/>
+          <w:szCs w:val="21"/>
+        </w:rPr>
+        <w:t>#footer</w:t>
+      </w:r>
+      <w:proofErr w:type="spellEnd"/>
+    </w:p>
+    <w:p>
+      <w:pPr>
+        <w:widowControl/>
+        <w:shd w:val="clear" w:color="auto" w:fill="1E1E1E"/>
+        <w:wordWrap/>
+        <w:autoSpaceDE/>
+        <w:autoSpaceDN/>
+        <w:spacing w:after="0" w:line="285" w:lineRule="atLeast"/>
+        <w:ind w:leftChars="600" w:left="1200"/>
+        <w:jc w:val="left"/>
+        <w:rPr>
+          <w:rFonts w:ascii="D2Coding" w:eastAsia="D2Coding" w:hAnsi="D2Coding" w:cs="굴림" w:hint="eastAsia"/>
+          <w:color w:val="D4D4D4"/>
+          <w:kern w:val="0"/>
+          <w:sz w:val="21"/>
+          <w:szCs w:val="21"/>
+        </w:rPr>
+      </w:pPr>
+      <w:r>
+        <w:rPr>
+          <w:rFonts w:ascii="D2Coding" w:eastAsia="D2Coding" w:hAnsi="D2Coding" w:cs="굴림" w:hint="eastAsia"/>
+          <w:color w:val="D4D4D4"/>
+          <w:kern w:val="0"/>
+          <w:sz w:val="21"/>
+          <w:szCs w:val="21"/>
+        </w:rPr>
+        <w:t xml:space="preserve">  </w:t>
+      </w:r>
+      <w:r>
+        <w:rPr>
+          <w:rFonts w:ascii="D2Coding" w:eastAsia="D2Coding" w:hAnsi="D2Coding" w:cs="굴림" w:hint="eastAsia"/>
+          <w:color w:val="569CD6"/>
+          <w:kern w:val="0"/>
+          <w:sz w:val="21"/>
+          <w:szCs w:val="21"/>
+        </w:rPr>
+        <w:t>a</w:t>
+      </w:r>
+      <w:r>
+        <w:rPr>
+          <w:rFonts w:ascii="D2Coding" w:eastAsia="D2Coding" w:hAnsi="D2Coding" w:cs="굴림" w:hint="eastAsia"/>
+          <w:color w:val="D4D4D4"/>
+          <w:kern w:val="0"/>
+          <w:sz w:val="21"/>
+          <w:szCs w:val="21"/>
+        </w:rPr>
+        <w:t>(</w:t>
+      </w:r>
+      <w:proofErr w:type="spellStart"/>
+      <w:r>
+        <w:rPr>
+          <w:rFonts w:ascii="D2Coding" w:eastAsia="D2Coding" w:hAnsi="D2Coding" w:cs="굴림" w:hint="eastAsia"/>
+          <w:color w:val="9CDCFE"/>
+          <w:kern w:val="0"/>
+          <w:sz w:val="21"/>
+          <w:szCs w:val="21"/>
+        </w:rPr>
+        <w:t>href</w:t>
+      </w:r>
+      <w:proofErr w:type="spellEnd"/>
+      <w:r>
+        <w:rPr>
+          <w:rFonts w:ascii="D2Coding" w:eastAsia="D2Coding" w:hAnsi="D2Coding" w:cs="굴림" w:hint="eastAsia"/>
+          <w:color w:val="D4D4D4"/>
+          <w:kern w:val="0"/>
+          <w:sz w:val="21"/>
+          <w:szCs w:val="21"/>
+        </w:rPr>
+        <w:t xml:space="preserve"> = </w:t>
+      </w:r>
+      <w:r>
+        <w:rPr>
+          <w:rFonts w:ascii="D2Coding" w:eastAsia="D2Coding" w:hAnsi="D2Coding" w:cs="굴림" w:hint="eastAsia"/>
+          <w:color w:val="CE9178"/>
+          <w:kern w:val="0"/>
+          <w:sz w:val="21"/>
+          <w:szCs w:val="21"/>
+        </w:rPr>
+        <w:t>'/public/login.html'</w:t>
+      </w:r>
+      <w:r>
+        <w:rPr>
+          <w:rFonts w:ascii="D2Coding" w:eastAsia="D2Coding" w:hAnsi="D2Coding" w:cs="굴림" w:hint="eastAsia"/>
+          <w:color w:val="D4D4D4"/>
+          <w:kern w:val="0"/>
+          <w:sz w:val="21"/>
+          <w:szCs w:val="21"/>
+        </w:rPr>
+        <w:t>) 로그인으로 - pug에서 include 됨</w:t>
+      </w:r>
+    </w:p>
+    <w:p>
+      <w:pPr>
         <w:pStyle w:val="a3"/>
         <w:widowControl/>
         <w:wordWrap/>
         <w:autoSpaceDE/>
         <w:autoSpaceDN/>
         <w:ind w:leftChars="0" w:left="1155"/>
+      </w:pPr>
+    </w:p>
+    <w:p>
+      <w:pPr>
+        <w:pStyle w:val="a3"/>
+        <w:widowControl/>
+        <w:wordWrap/>
+        <w:autoSpaceDE/>
+        <w:autoSpaceDN/>
+        <w:ind w:leftChars="0" w:left="1155"/>
+      </w:pPr>
+      <w:r>
         <w:rPr>
           <w:rFonts w:hint="eastAsia"/>
         </w:rPr>
+        <w:t>[</w:t>
+      </w:r>
+      <w:r>
+        <w:t>views/</w:t>
+      </w:r>
+      <w:proofErr w:type="spellStart"/>
+      <w:r>
+        <w:t>adduser.pug</w:t>
+      </w:r>
+      <w:proofErr w:type="spellEnd"/>
+      <w:r>
+        <w:t>]</w:t>
+      </w:r>
+    </w:p>
+    <w:p>
+      <w:pPr>
+        <w:widowControl/>
+        <w:shd w:val="clear" w:color="auto" w:fill="1E1E1E"/>
+        <w:wordWrap/>
+        <w:autoSpaceDE/>
+        <w:autoSpaceDN/>
+        <w:spacing w:after="0" w:line="285" w:lineRule="atLeast"/>
+        <w:ind w:leftChars="600" w:left="1200"/>
+        <w:jc w:val="left"/>
+        <w:rPr>
+          <w:rFonts w:ascii="D2Coding" w:eastAsia="D2Coding" w:hAnsi="D2Coding" w:cs="굴림"/>
+          <w:color w:val="D4D4D4"/>
+          <w:kern w:val="0"/>
+          <w:sz w:val="21"/>
+          <w:szCs w:val="21"/>
+        </w:rPr>
       </w:pPr>
       <w:bookmarkStart w:id="0" w:name="_GoBack"/>
+      <w:r>
+        <w:rPr>
+          <w:rFonts w:ascii="D2Coding" w:eastAsia="D2Coding" w:hAnsi="D2Coding" w:cs="굴림" w:hint="eastAsia"/>
+          <w:color w:val="569CD6"/>
+          <w:kern w:val="0"/>
+          <w:sz w:val="21"/>
+          <w:szCs w:val="21"/>
+        </w:rPr>
+        <w:t>extends</w:t>
+      </w:r>
+      <w:r>
+        <w:rPr>
+          <w:rFonts w:ascii="D2Coding" w:eastAsia="D2Coding" w:hAnsi="D2Coding" w:cs="굴림" w:hint="eastAsia"/>
+          <w:color w:val="D4D4D4"/>
+          <w:kern w:val="0"/>
+          <w:sz w:val="21"/>
+          <w:szCs w:val="21"/>
+        </w:rPr>
+        <w:t xml:space="preserve"> </w:t>
+      </w:r>
+      <w:r>
+        <w:rPr>
+          <w:rFonts w:ascii="D2Coding" w:eastAsia="D2Coding" w:hAnsi="D2Coding" w:cs="굴림" w:hint="eastAsia"/>
+          <w:color w:val="9CDCFE"/>
+          <w:kern w:val="0"/>
+          <w:sz w:val="21"/>
+          <w:szCs w:val="21"/>
+        </w:rPr>
+        <w:t>layout</w:t>
+      </w:r>
+    </w:p>
+    <w:p>
+      <w:pPr>
+        <w:widowControl/>
+        <w:shd w:val="clear" w:color="auto" w:fill="1E1E1E"/>
+        <w:wordWrap/>
+        <w:autoSpaceDE/>
+        <w:autoSpaceDN/>
+        <w:spacing w:after="0" w:line="285" w:lineRule="atLeast"/>
+        <w:ind w:leftChars="600" w:left="1200"/>
+        <w:jc w:val="left"/>
+        <w:rPr>
+          <w:rFonts w:ascii="D2Coding" w:eastAsia="D2Coding" w:hAnsi="D2Coding" w:cs="굴림" w:hint="eastAsia"/>
+          <w:color w:val="D4D4D4"/>
+          <w:kern w:val="0"/>
+          <w:sz w:val="21"/>
+          <w:szCs w:val="21"/>
+        </w:rPr>
+      </w:pPr>
+    </w:p>
+    <w:p>
+      <w:pPr>
+        <w:widowControl/>
+        <w:shd w:val="clear" w:color="auto" w:fill="1E1E1E"/>
+        <w:wordWrap/>
+        <w:autoSpaceDE/>
+        <w:autoSpaceDN/>
+        <w:spacing w:after="0" w:line="285" w:lineRule="atLeast"/>
+        <w:ind w:leftChars="600" w:left="1200"/>
+        <w:jc w:val="left"/>
+        <w:rPr>
+          <w:rFonts w:ascii="D2Coding" w:eastAsia="D2Coding" w:hAnsi="D2Coding" w:cs="굴림" w:hint="eastAsia"/>
+          <w:color w:val="D4D4D4"/>
+          <w:kern w:val="0"/>
+          <w:sz w:val="21"/>
+          <w:szCs w:val="21"/>
+        </w:rPr>
+      </w:pPr>
+      <w:r>
+        <w:rPr>
+          <w:rFonts w:ascii="D2Coding" w:eastAsia="D2Coding" w:hAnsi="D2Coding" w:cs="굴림" w:hint="eastAsia"/>
+          <w:color w:val="569CD6"/>
+          <w:kern w:val="0"/>
+          <w:sz w:val="21"/>
+          <w:szCs w:val="21"/>
+        </w:rPr>
+        <w:t>block</w:t>
+      </w:r>
+      <w:r>
+        <w:rPr>
+          <w:rFonts w:ascii="D2Coding" w:eastAsia="D2Coding" w:hAnsi="D2Coding" w:cs="굴림" w:hint="eastAsia"/>
+          <w:color w:val="D4D4D4"/>
+          <w:kern w:val="0"/>
+          <w:sz w:val="21"/>
+          <w:szCs w:val="21"/>
+        </w:rPr>
+        <w:t xml:space="preserve"> </w:t>
+      </w:r>
+      <w:r>
+        <w:rPr>
+          <w:rFonts w:ascii="D2Coding" w:eastAsia="D2Coding" w:hAnsi="D2Coding" w:cs="굴림" w:hint="eastAsia"/>
+          <w:color w:val="9CDCFE"/>
+          <w:kern w:val="0"/>
+          <w:sz w:val="21"/>
+          <w:szCs w:val="21"/>
+        </w:rPr>
+        <w:t>content</w:t>
+      </w:r>
+    </w:p>
+    <w:p>
+      <w:pPr>
+        <w:widowControl/>
+        <w:shd w:val="clear" w:color="auto" w:fill="1E1E1E"/>
+        <w:wordWrap/>
+        <w:autoSpaceDE/>
+        <w:autoSpaceDN/>
+        <w:spacing w:after="0" w:line="285" w:lineRule="atLeast"/>
+        <w:ind w:leftChars="600" w:left="1200"/>
+        <w:jc w:val="left"/>
+        <w:rPr>
+          <w:rFonts w:ascii="D2Coding" w:eastAsia="D2Coding" w:hAnsi="D2Coding" w:cs="굴림" w:hint="eastAsia"/>
+          <w:color w:val="D4D4D4"/>
+          <w:kern w:val="0"/>
+          <w:sz w:val="21"/>
+          <w:szCs w:val="21"/>
+        </w:rPr>
+      </w:pPr>
+      <w:r>
+        <w:rPr>
+          <w:rFonts w:ascii="D2Coding" w:eastAsia="D2Coding" w:hAnsi="D2Coding" w:cs="굴림" w:hint="eastAsia"/>
+          <w:color w:val="D4D4D4"/>
+          <w:kern w:val="0"/>
+          <w:sz w:val="21"/>
+          <w:szCs w:val="21"/>
+        </w:rPr>
+        <w:t xml:space="preserve">  </w:t>
+      </w:r>
+      <w:r>
+        <w:rPr>
+          <w:rFonts w:ascii="D2Coding" w:eastAsia="D2Coding" w:hAnsi="D2Coding" w:cs="굴림" w:hint="eastAsia"/>
+          <w:color w:val="569CD6"/>
+          <w:kern w:val="0"/>
+          <w:sz w:val="21"/>
+          <w:szCs w:val="21"/>
+        </w:rPr>
+        <w:t>h2</w:t>
+      </w:r>
+      <w:r>
+        <w:rPr>
+          <w:rFonts w:ascii="D2Coding" w:eastAsia="D2Coding" w:hAnsi="D2Coding" w:cs="굴림" w:hint="eastAsia"/>
+          <w:color w:val="D4D4D4"/>
+          <w:kern w:val="0"/>
+          <w:sz w:val="21"/>
+          <w:szCs w:val="21"/>
+        </w:rPr>
+        <w:t xml:space="preserve"> </w:t>
+      </w:r>
+      <w:r>
+        <w:rPr>
+          <w:rFonts w:ascii="D2Coding" w:eastAsia="D2Coding" w:hAnsi="D2Coding" w:cs="굴림" w:hint="eastAsia"/>
+          <w:color w:val="CE9178"/>
+          <w:kern w:val="0"/>
+          <w:sz w:val="21"/>
+          <w:szCs w:val="21"/>
+        </w:rPr>
+        <w:t>#{</w:t>
+      </w:r>
+      <w:r>
+        <w:rPr>
+          <w:rFonts w:ascii="D2Coding" w:eastAsia="D2Coding" w:hAnsi="D2Coding" w:cs="굴림" w:hint="eastAsia"/>
+          <w:color w:val="9CDCFE"/>
+          <w:kern w:val="0"/>
+          <w:sz w:val="21"/>
+          <w:szCs w:val="21"/>
+        </w:rPr>
+        <w:t>title</w:t>
+      </w:r>
+      <w:r>
+        <w:rPr>
+          <w:rFonts w:ascii="D2Coding" w:eastAsia="D2Coding" w:hAnsi="D2Coding" w:cs="굴림" w:hint="eastAsia"/>
+          <w:color w:val="CE9178"/>
+          <w:kern w:val="0"/>
+          <w:sz w:val="21"/>
+          <w:szCs w:val="21"/>
+        </w:rPr>
+        <w:t>}</w:t>
+      </w:r>
       <w:bookmarkEnd w:id="0"/>
+    </w:p>
+    <w:p>
+      <w:pPr>
+        <w:pStyle w:val="a3"/>
+        <w:widowControl/>
+        <w:wordWrap/>
+        <w:autoSpaceDE/>
+        <w:autoSpaceDN/>
+        <w:ind w:leftChars="0" w:left="1155"/>
+        <w:rPr>
+          <w:rFonts w:hint="eastAsia"/>
+        </w:rPr>
+      </w:pPr>
     </w:p>
     <w:sectPr>
       <w:pgSz w:w="11906" w:h="16838"/>

</xml_diff>